<commit_message>
adding number of examples per score
</commit_message>
<xml_diff>
--- a/EDA_report.docx
+++ b/EDA_report.docx
@@ -119,8 +119,30 @@
               <w:sz w:val="56"/>
               <w:szCs w:val="24"/>
             </w:rPr>
-            <w:t>Report on social media posts</w:t>
+            <w:t xml:space="preserve">Report on </w:t>
           </w:r>
+          <w:proofErr w:type="gramStart"/>
+          <w:r>
+            <w:rPr>
+              <w:rFonts w:ascii="Arial" w:eastAsiaTheme="majorEastAsia" w:hAnsi="Arial" w:cs="Arial"/>
+              <w:caps/>
+              <w:color w:val="4472C4" w:themeColor="accent1"/>
+              <w:sz w:val="56"/>
+              <w:szCs w:val="24"/>
+            </w:rPr>
+            <w:t xml:space="preserve">social media </w:t>
+          </w:r>
+          <w:r>
+            <w:rPr>
+              <w:rFonts w:ascii="Arial" w:eastAsiaTheme="majorEastAsia" w:hAnsi="Arial" w:cs="Arial"/>
+              <w:caps/>
+              <w:color w:val="4472C4" w:themeColor="accent1"/>
+              <w:sz w:val="56"/>
+              <w:szCs w:val="24"/>
+            </w:rPr>
+            <w:t>tweets</w:t>
+          </w:r>
+          <w:proofErr w:type="gramEnd"/>
         </w:p>
       </w:sdtContent>
     </w:sdt>
@@ -360,14 +382,7 @@
           <w:sz w:val="24"/>
           <w:szCs w:val="24"/>
         </w:rPr>
-        <w:t>The dataset</w:t>
-      </w:r>
-      <w:r>
-        <w:rPr>
-          <w:sz w:val="24"/>
-          <w:szCs w:val="24"/>
-        </w:rPr>
-        <w:t xml:space="preserve"> is social media posts that are generated by different users, each has a specific id related to the platform.</w:t>
+        <w:t>The dataset is social media posts that are generated by different users, each has a specific id related to the platform.</w:t>
       </w:r>
     </w:p>
     <w:p>
@@ -484,11 +499,118 @@
       </w:pPr>
       <w:r>
         <w:rPr>
+          <w:rFonts w:ascii="Times New Roman" w:hAnsi="Times New Roman" w:cs="Times New Roman"/>
+          <w:noProof/>
+          <w:sz w:val="24"/>
+          <w:szCs w:val="24"/>
+        </w:rPr>
+        <mc:AlternateContent>
+          <mc:Choice Requires="wps">
+            <w:drawing>
+              <wp:anchor distT="0" distB="0" distL="114300" distR="114300" simplePos="0" relativeHeight="251672576" behindDoc="0" locked="0" layoutInCell="1" allowOverlap="1" wp14:anchorId="6D33DDB9" wp14:editId="73A57B48">
+                <wp:simplePos x="0" y="0"/>
+                <wp:positionH relativeFrom="margin">
+                  <wp:posOffset>1838325</wp:posOffset>
+                </wp:positionH>
+                <wp:positionV relativeFrom="paragraph">
+                  <wp:posOffset>3232785</wp:posOffset>
+                </wp:positionV>
+                <wp:extent cx="2095500" cy="243840"/>
+                <wp:effectExtent l="0" t="0" r="19050" b="22860"/>
+                <wp:wrapNone/>
+                <wp:docPr id="935290159" name="Text Box 11"/>
+                <wp:cNvGraphicFramePr/>
+                <a:graphic xmlns:a="http://schemas.openxmlformats.org/drawingml/2006/main">
+                  <a:graphicData uri="http://schemas.microsoft.com/office/word/2010/wordprocessingShape">
+                    <wps:wsp>
+                      <wps:cNvSpPr txBox="1"/>
+                      <wps:spPr>
+                        <a:xfrm>
+                          <a:off x="0" y="0"/>
+                          <a:ext cx="2095500" cy="243840"/>
+                        </a:xfrm>
+                        <a:prstGeom prst="rect">
+                          <a:avLst/>
+                        </a:prstGeom>
+                        <a:solidFill>
+                          <a:schemeClr val="lt1"/>
+                        </a:solidFill>
+                        <a:ln w="6350">
+                          <a:solidFill>
+                            <a:prstClr val="black"/>
+                          </a:solidFill>
+                        </a:ln>
+                      </wps:spPr>
+                      <wps:txbx>
+                        <w:txbxContent>
+                          <w:p>
+                            <w:pPr>
+                              <w:jc w:val="center"/>
+                              <w:rPr>
+                                <w:b/>
+                              </w:rPr>
+                            </w:pPr>
+                            <w:r>
+                              <w:rPr>
+                                <w:b/>
+                              </w:rPr>
+                              <w:t>Number of tweets per user</w:t>
+                            </w:r>
+                          </w:p>
+                        </w:txbxContent>
+                      </wps:txbx>
+                      <wps:bodyPr rot="0" spcFirstLastPara="0" vertOverflow="clip" horzOverflow="clip" vert="horz" wrap="square" lIns="91440" tIns="45720" rIns="91440" bIns="45720" numCol="1" spcCol="0" rtlCol="0" fromWordArt="0" anchor="t" anchorCtr="0" forceAA="0" compatLnSpc="1">
+                        <a:prstTxWarp prst="textNoShape">
+                          <a:avLst/>
+                        </a:prstTxWarp>
+                        <a:noAutofit/>
+                      </wps:bodyPr>
+                    </wps:wsp>
+                  </a:graphicData>
+                </a:graphic>
+                <wp14:sizeRelH relativeFrom="margin">
+                  <wp14:pctWidth>0</wp14:pctWidth>
+                </wp14:sizeRelH>
+                <wp14:sizeRelV relativeFrom="page">
+                  <wp14:pctHeight>0</wp14:pctHeight>
+                </wp14:sizeRelV>
+              </wp:anchor>
+            </w:drawing>
+          </mc:Choice>
+          <mc:Fallback>
+            <w:pict>
+              <v:shape w14:anchorId="6D33DDB9" id="Text Box 11" o:spid="_x0000_s1027" type="#_x0000_t202" style="position:absolute;left:0;text-align:left;margin-left:144.75pt;margin-top:254.55pt;width:165pt;height:19.2pt;z-index:251672576;visibility:visible;mso-wrap-style:square;mso-width-percent:0;mso-height-percent:0;mso-wrap-distance-left:9pt;mso-wrap-distance-top:0;mso-wrap-distance-right:9pt;mso-wrap-distance-bottom:0;mso-position-horizontal:absolute;mso-position-horizontal-relative:margin;mso-position-vertical:absolute;mso-position-vertical-relative:text;mso-width-percent:0;mso-height-percent:0;mso-width-relative:margin;mso-height-relative:page;v-text-anchor:top" o:gfxdata="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" fillcolor="white [3201]" strokeweight=".5pt">
+                <v:textbox>
+                  <w:txbxContent>
+                    <w:p>
+                      <w:pPr>
+                        <w:jc w:val="center"/>
+                        <w:rPr>
+                          <w:b/>
+                        </w:rPr>
+                      </w:pPr>
+                      <w:r>
+                        <w:rPr>
+                          <w:b/>
+                        </w:rPr>
+                        <w:t>Number of tweets per user</w:t>
+                      </w:r>
+                    </w:p>
+                  </w:txbxContent>
+                </v:textbox>
+                <w10:wrap anchorx="margin"/>
+              </v:shape>
+            </w:pict>
+          </mc:Fallback>
+        </mc:AlternateContent>
+      </w:r>
+      <w:r>
+        <w:rPr>
           <w:noProof/>
           <w:lang w:val="en-IN"/>
         </w:rPr>
         <w:drawing>
-          <wp:inline distT="0" distB="0" distL="0" distR="0" wp14:anchorId="25FE3E17" wp14:editId="376A8C4A">
+          <wp:inline distT="0" distB="0" distL="0" distR="0" wp14:anchorId="25FE3E17" wp14:editId="2F6A6EE9">
             <wp:extent cx="5943600" cy="3451860"/>
             <wp:effectExtent l="0" t="0" r="0" b="0"/>
             <wp:docPr id="1233956544" name="Picture 8"/>
@@ -558,7 +680,37 @@
           <w:szCs w:val="24"/>
         </w:rPr>
         <w:lastRenderedPageBreak/>
-        <w:t>The data and the bar plot above shows the most active postId(s) (persons posts on social media), as each Id corresponds to one of the application users.</w:t>
+        <w:t xml:space="preserve">The data and the bar plot above show the most active </w:t>
+      </w:r>
+      <w:proofErr w:type="spellStart"/>
+      <w:r>
+        <w:rPr>
+          <w:sz w:val="24"/>
+          <w:szCs w:val="24"/>
+        </w:rPr>
+        <w:t>postId</w:t>
+      </w:r>
+      <w:proofErr w:type="spellEnd"/>
+      <w:r>
+        <w:rPr>
+          <w:sz w:val="24"/>
+          <w:szCs w:val="24"/>
+        </w:rPr>
+        <w:t xml:space="preserve">(s) (persons </w:t>
+      </w:r>
+      <w:r>
+        <w:rPr>
+          <w:sz w:val="24"/>
+          <w:szCs w:val="24"/>
+        </w:rPr>
+        <w:t>tweets</w:t>
+      </w:r>
+      <w:r>
+        <w:rPr>
+          <w:sz w:val="24"/>
+          <w:szCs w:val="24"/>
+        </w:rPr>
+        <w:t xml:space="preserve"> on social media), as each Id corresponds to one of the application users.</w:t>
       </w:r>
     </w:p>
     <w:p>
@@ -571,35 +723,309 @@
     </w:p>
     <w:p>
       <w:pPr>
-        <w:rPr>
-          <w:b/>
+        <w:jc w:val="center"/>
+        <w:rPr>
           <w:sz w:val="24"/>
           <w:szCs w:val="24"/>
         </w:rPr>
       </w:pPr>
       <w:r>
         <w:rPr>
-          <w:b/>
-          <w:sz w:val="24"/>
-          <w:szCs w:val="24"/>
-        </w:rPr>
-        <w:t>2</w:t>
+          <w:noProof/>
+          <w:sz w:val="24"/>
+          <w:szCs w:val="24"/>
+        </w:rPr>
+        <w:drawing>
+          <wp:inline distT="0" distB="0" distL="0" distR="0" wp14:anchorId="2E5DA9D8" wp14:editId="6E46164A">
+            <wp:extent cx="4968240" cy="2270760"/>
+            <wp:effectExtent l="0" t="0" r="3810" b="0"/>
+            <wp:docPr id="872294532" name="Picture 3"/>
+            <wp:cNvGraphicFramePr>
+              <a:graphicFrameLocks xmlns:a="http://schemas.openxmlformats.org/drawingml/2006/main" noChangeAspect="1"/>
+            </wp:cNvGraphicFramePr>
+            <a:graphic xmlns:a="http://schemas.openxmlformats.org/drawingml/2006/main">
+              <a:graphicData uri="http://schemas.openxmlformats.org/drawingml/2006/picture">
+                <pic:pic xmlns:pic="http://schemas.openxmlformats.org/drawingml/2006/picture">
+                  <pic:nvPicPr>
+                    <pic:cNvPr id="0" name="Picture 3"/>
+                    <pic:cNvPicPr>
+                      <a:picLocks noChangeAspect="1" noChangeArrowheads="1"/>
+                    </pic:cNvPicPr>
+                  </pic:nvPicPr>
+                  <pic:blipFill>
+                    <a:blip r:embed="rId9">
+                      <a:extLst>
+                        <a:ext uri="{28A0092B-C50C-407E-A947-70E740481C1C}">
+                          <a14:useLocalDpi xmlns:a14="http://schemas.microsoft.com/office/drawing/2010/main" val="0"/>
+                        </a:ext>
+                      </a:extLst>
+                    </a:blip>
+                    <a:srcRect/>
+                    <a:stretch>
+                      <a:fillRect/>
+                    </a:stretch>
+                  </pic:blipFill>
+                  <pic:spPr bwMode="auto">
+                    <a:xfrm>
+                      <a:off x="0" y="0"/>
+                      <a:ext cx="4968240" cy="2270760"/>
+                    </a:xfrm>
+                    <a:prstGeom prst="rect">
+                      <a:avLst/>
+                    </a:prstGeom>
+                    <a:noFill/>
+                    <a:ln>
+                      <a:noFill/>
+                    </a:ln>
+                  </pic:spPr>
+                </pic:pic>
+              </a:graphicData>
+            </a:graphic>
+          </wp:inline>
+        </w:drawing>
+      </w:r>
+    </w:p>
+    <w:p>
+      <w:pPr>
+        <w:jc w:val="center"/>
+        <w:rPr>
+          <w:sz w:val="24"/>
+          <w:szCs w:val="24"/>
+        </w:rPr>
+      </w:pPr>
+      <w:r>
+        <w:rPr>
+          <w:rFonts w:ascii="Times New Roman" w:hAnsi="Times New Roman" w:cs="Times New Roman"/>
+          <w:noProof/>
+          <w:sz w:val="24"/>
+          <w:szCs w:val="24"/>
+        </w:rPr>
+        <mc:AlternateContent>
+          <mc:Choice Requires="wps">
+            <w:drawing>
+              <wp:anchor distT="0" distB="0" distL="114300" distR="114300" simplePos="0" relativeHeight="251674624" behindDoc="0" locked="0" layoutInCell="1" allowOverlap="1" wp14:anchorId="4C637E53" wp14:editId="49B20C89">
+                <wp:simplePos x="0" y="0"/>
+                <wp:positionH relativeFrom="margin">
+                  <wp:posOffset>1798320</wp:posOffset>
+                </wp:positionH>
+                <wp:positionV relativeFrom="paragraph">
+                  <wp:posOffset>3253740</wp:posOffset>
+                </wp:positionV>
+                <wp:extent cx="2735580" cy="251460"/>
+                <wp:effectExtent l="0" t="0" r="26670" b="15240"/>
+                <wp:wrapNone/>
+                <wp:docPr id="1274007544" name="Text Box 11"/>
+                <wp:cNvGraphicFramePr/>
+                <a:graphic xmlns:a="http://schemas.openxmlformats.org/drawingml/2006/main">
+                  <a:graphicData uri="http://schemas.microsoft.com/office/word/2010/wordprocessingShape">
+                    <wps:wsp>
+                      <wps:cNvSpPr txBox="1"/>
+                      <wps:spPr>
+                        <a:xfrm>
+                          <a:off x="0" y="0"/>
+                          <a:ext cx="2735580" cy="251460"/>
+                        </a:xfrm>
+                        <a:prstGeom prst="rect">
+                          <a:avLst/>
+                        </a:prstGeom>
+                        <a:solidFill>
+                          <a:schemeClr val="lt1"/>
+                        </a:solidFill>
+                        <a:ln w="6350">
+                          <a:solidFill>
+                            <a:prstClr val="black"/>
+                          </a:solidFill>
+                        </a:ln>
+                      </wps:spPr>
+                      <wps:txbx>
+                        <w:txbxContent>
+                          <w:p>
+                            <w:pPr>
+                              <w:jc w:val="center"/>
+                              <w:rPr>
+                                <w:b/>
+                              </w:rPr>
+                            </w:pPr>
+                            <w:r>
+                              <w:rPr>
+                                <w:b/>
+                              </w:rPr>
+                              <w:t xml:space="preserve">Number of tweets per score value </w:t>
+                            </w:r>
+                          </w:p>
+                        </w:txbxContent>
+                      </wps:txbx>
+                      <wps:bodyPr rot="0" spcFirstLastPara="0" vertOverflow="clip" horzOverflow="clip" vert="horz" wrap="square" lIns="91440" tIns="45720" rIns="91440" bIns="45720" numCol="1" spcCol="0" rtlCol="0" fromWordArt="0" anchor="t" anchorCtr="0" forceAA="0" compatLnSpc="1">
+                        <a:prstTxWarp prst="textNoShape">
+                          <a:avLst/>
+                        </a:prstTxWarp>
+                        <a:noAutofit/>
+                      </wps:bodyPr>
+                    </wps:wsp>
+                  </a:graphicData>
+                </a:graphic>
+                <wp14:sizeRelH relativeFrom="margin">
+                  <wp14:pctWidth>0</wp14:pctWidth>
+                </wp14:sizeRelH>
+                <wp14:sizeRelV relativeFrom="page">
+                  <wp14:pctHeight>0</wp14:pctHeight>
+                </wp14:sizeRelV>
+              </wp:anchor>
+            </w:drawing>
+          </mc:Choice>
+          <mc:Fallback>
+            <w:pict>
+              <v:shape w14:anchorId="4C637E53" id="_x0000_s1028" type="#_x0000_t202" style="position:absolute;left:0;text-align:left;margin-left:141.6pt;margin-top:256.2pt;width:215.4pt;height:19.8pt;z-index:251674624;visibility:visible;mso-wrap-style:square;mso-width-percent:0;mso-height-percent:0;mso-wrap-distance-left:9pt;mso-wrap-distance-top:0;mso-wrap-distance-right:9pt;mso-wrap-distance-bottom:0;mso-position-horizontal:absolute;mso-position-horizontal-relative:margin;mso-position-vertical:absolute;mso-position-vertical-relative:text;mso-width-percent:0;mso-height-percent:0;mso-width-relative:margin;mso-height-relative:page;v-text-anchor:top" o:gfxdata="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" fillcolor="white [3201]" strokeweight=".5pt">
+                <v:textbox>
+                  <w:txbxContent>
+                    <w:p>
+                      <w:pPr>
+                        <w:jc w:val="center"/>
+                        <w:rPr>
+                          <w:b/>
+                        </w:rPr>
+                      </w:pPr>
+                      <w:r>
+                        <w:rPr>
+                          <w:b/>
+                        </w:rPr>
+                        <w:t xml:space="preserve">Number of tweets per score value </w:t>
+                      </w:r>
+                    </w:p>
+                  </w:txbxContent>
+                </v:textbox>
+                <w10:wrap anchorx="margin"/>
+              </v:shape>
+            </w:pict>
+          </mc:Fallback>
+        </mc:AlternateContent>
       </w:r>
       <w:r>
         <w:rPr>
-          <w:b/>
-          <w:sz w:val="24"/>
-          <w:szCs w:val="24"/>
-        </w:rPr>
-        <w:t xml:space="preserve"> –</w:t>
+          <w:noProof/>
+          <w:sz w:val="24"/>
+          <w:szCs w:val="24"/>
+        </w:rPr>
+        <w:drawing>
+          <wp:inline distT="0" distB="0" distL="0" distR="0" wp14:anchorId="77E1F961" wp14:editId="1D83260C">
+            <wp:extent cx="5943600" cy="3451860"/>
+            <wp:effectExtent l="0" t="0" r="0" b="0"/>
+            <wp:docPr id="53074042" name="Picture 2"/>
+            <wp:cNvGraphicFramePr>
+              <a:graphicFrameLocks xmlns:a="http://schemas.openxmlformats.org/drawingml/2006/main" noChangeAspect="1"/>
+            </wp:cNvGraphicFramePr>
+            <a:graphic xmlns:a="http://schemas.openxmlformats.org/drawingml/2006/main">
+              <a:graphicData uri="http://schemas.openxmlformats.org/drawingml/2006/picture">
+                <pic:pic xmlns:pic="http://schemas.openxmlformats.org/drawingml/2006/picture">
+                  <pic:nvPicPr>
+                    <pic:cNvPr id="0" name="Picture 2"/>
+                    <pic:cNvPicPr>
+                      <a:picLocks noChangeAspect="1" noChangeArrowheads="1"/>
+                    </pic:cNvPicPr>
+                  </pic:nvPicPr>
+                  <pic:blipFill>
+                    <a:blip r:embed="rId10">
+                      <a:extLst>
+                        <a:ext uri="{28A0092B-C50C-407E-A947-70E740481C1C}">
+                          <a14:useLocalDpi xmlns:a14="http://schemas.microsoft.com/office/drawing/2010/main" val="0"/>
+                        </a:ext>
+                      </a:extLst>
+                    </a:blip>
+                    <a:srcRect/>
+                    <a:stretch>
+                      <a:fillRect/>
+                    </a:stretch>
+                  </pic:blipFill>
+                  <pic:spPr bwMode="auto">
+                    <a:xfrm>
+                      <a:off x="0" y="0"/>
+                      <a:ext cx="5943600" cy="3451860"/>
+                    </a:xfrm>
+                    <a:prstGeom prst="rect">
+                      <a:avLst/>
+                    </a:prstGeom>
+                    <a:noFill/>
+                    <a:ln>
+                      <a:noFill/>
+                    </a:ln>
+                  </pic:spPr>
+                </pic:pic>
+              </a:graphicData>
+            </a:graphic>
+          </wp:inline>
+        </w:drawing>
+      </w:r>
+    </w:p>
+    <w:p>
+      <w:pPr>
+        <w:rPr>
+          <w:sz w:val="24"/>
+          <w:szCs w:val="24"/>
+        </w:rPr>
+      </w:pPr>
+      <w:r>
+        <w:rPr>
+          <w:sz w:val="24"/>
+          <w:szCs w:val="24"/>
+        </w:rPr>
+        <w:t>The</w:t>
       </w:r>
       <w:r>
         <w:rPr>
+          <w:sz w:val="24"/>
+          <w:szCs w:val="24"/>
+        </w:rPr>
+        <w:t xml:space="preserve"> plot and the data above show the number of tweets for the top 10 scores</w:t>
+      </w:r>
+    </w:p>
+    <w:p>
+      <w:pPr>
+        <w:rPr>
+          <w:sz w:val="24"/>
+          <w:szCs w:val="24"/>
+        </w:rPr>
+      </w:pPr>
+    </w:p>
+    <w:p>
+      <w:pPr>
+        <w:rPr>
+          <w:sz w:val="24"/>
+          <w:szCs w:val="24"/>
+        </w:rPr>
+      </w:pPr>
+    </w:p>
+    <w:p>
+      <w:pPr>
+        <w:rPr>
+          <w:sz w:val="24"/>
+          <w:szCs w:val="24"/>
+        </w:rPr>
+      </w:pPr>
+    </w:p>
+    <w:p>
+      <w:pPr>
+        <w:rPr>
+          <w:sz w:val="24"/>
+          <w:szCs w:val="24"/>
+        </w:rPr>
+      </w:pPr>
+    </w:p>
+    <w:p>
+      <w:pPr>
+        <w:rPr>
           <w:b/>
           <w:sz w:val="24"/>
           <w:szCs w:val="24"/>
         </w:rPr>
-        <w:t xml:space="preserve"> Top frequent n-grams generally and per class</w:t>
+      </w:pPr>
+      <w:r>
+        <w:rPr>
+          <w:b/>
+          <w:sz w:val="24"/>
+          <w:szCs w:val="24"/>
+        </w:rPr>
+        <w:lastRenderedPageBreak/>
+        <w:t>2 – Top frequent n-grams generally and per class</w:t>
       </w:r>
     </w:p>
     <w:p>
@@ -636,7 +1062,7 @@
                     </pic:cNvPicPr>
                   </pic:nvPicPr>
                   <pic:blipFill>
-                    <a:blip r:embed="rId9">
+                    <a:blip r:embed="rId11">
                       <a:extLst>
                         <a:ext uri="{28A0092B-C50C-407E-A947-70E740481C1C}">
                           <a14:useLocalDpi xmlns:a14="http://schemas.microsoft.com/office/drawing/2010/main" val="0"/>
@@ -770,7 +1196,7 @@
           </mc:Choice>
           <mc:Fallback>
             <w:pict>
-              <v:shape w14:anchorId="2EED0426" id="Text Box 11" o:spid="_x0000_s1027" type="#_x0000_t202" style="position:absolute;left:0;text-align:left;margin-left:2in;margin-top:278pt;width:165pt;height:19.2pt;z-index:251660288;visibility:visible;mso-wrap-style:square;mso-width-percent:0;mso-height-percent:0;mso-wrap-distance-left:9pt;mso-wrap-distance-top:0;mso-wrap-distance-right:9pt;mso-wrap-distance-bottom:0;mso-position-horizontal:absolute;mso-position-horizontal-relative:margin;mso-position-vertical:absolute;mso-position-vertical-relative:text;mso-width-percent:0;mso-height-percent:0;mso-width-relative:margin;mso-height-relative:page;v-text-anchor:top" o:gfxdata="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" fillcolor="white [3201]" strokeweight=".5pt">
+              <v:shape w14:anchorId="2EED0426" id="_x0000_s1029" type="#_x0000_t202" style="position:absolute;left:0;text-align:left;margin-left:2in;margin-top:278pt;width:165pt;height:19.2pt;z-index:251660288;visibility:visible;mso-wrap-style:square;mso-width-percent:0;mso-height-percent:0;mso-wrap-distance-left:9pt;mso-wrap-distance-top:0;mso-wrap-distance-right:9pt;mso-wrap-distance-bottom:0;mso-position-horizontal:absolute;mso-position-horizontal-relative:margin;mso-position-vertical:absolute;mso-position-vertical-relative:text;mso-width-percent:0;mso-height-percent:0;mso-width-relative:margin;mso-height-relative:page;v-text-anchor:top" o:gfxdata="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" fillcolor="white [3201]" strokeweight=".5pt">
                 <v:textbox>
                   <w:txbxContent>
                     <w:p>
@@ -831,7 +1257,7 @@
                     </pic:cNvPicPr>
                   </pic:nvPicPr>
                   <pic:blipFill>
-                    <a:blip r:embed="rId10">
+                    <a:blip r:embed="rId12">
                       <a:extLst>
                         <a:ext uri="{28A0092B-C50C-407E-A947-70E740481C1C}">
                           <a14:useLocalDpi xmlns:a14="http://schemas.microsoft.com/office/drawing/2010/main" val="0"/>
@@ -928,19 +1354,7 @@
                               <w:rPr>
                                 <w:b/>
                               </w:rPr>
-                              <w:t>Top frequent n-grams</w:t>
-                            </w:r>
-                            <w:r>
-                              <w:rPr>
-                                <w:b/>
-                              </w:rPr>
-                              <w:t xml:space="preserve"> </w:t>
-                            </w:r>
-                            <w:r>
-                              <w:rPr>
-                                <w:b/>
-                              </w:rPr>
-                              <w:t>per specific class</w:t>
+                              <w:t>Top frequent n-grams per specific class</w:t>
                             </w:r>
                           </w:p>
                         </w:txbxContent>
@@ -965,7 +1379,7 @@
           </mc:Choice>
           <mc:Fallback>
             <w:pict>
-              <v:shape w14:anchorId="039BF0D5" id="_x0000_s1028" type="#_x0000_t202" style="position:absolute;margin-left:133.2pt;margin-top:208.8pt;width:192pt;height:21pt;z-index:251662336;visibility:visible;mso-wrap-style:square;mso-width-percent:0;mso-height-percent:0;mso-wrap-distance-left:9pt;mso-wrap-distance-top:0;mso-wrap-distance-right:9pt;mso-wrap-distance-bottom:0;mso-position-horizontal:absolute;mso-position-horizontal-relative:margin;mso-position-vertical:absolute;mso-position-vertical-relative:text;mso-width-percent:0;mso-height-percent:0;mso-width-relative:margin;mso-height-relative:page;v-text-anchor:top" o:gfxdata="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" fillcolor="white [3201]" strokeweight=".5pt">
+              <v:shape w14:anchorId="039BF0D5" id="_x0000_s1030" type="#_x0000_t202" style="position:absolute;margin-left:133.2pt;margin-top:208.8pt;width:192pt;height:21pt;z-index:251662336;visibility:visible;mso-wrap-style:square;mso-width-percent:0;mso-height-percent:0;mso-wrap-distance-left:9pt;mso-wrap-distance-top:0;mso-wrap-distance-right:9pt;mso-wrap-distance-bottom:0;mso-position-horizontal:absolute;mso-position-horizontal-relative:margin;mso-position-vertical:absolute;mso-position-vertical-relative:text;mso-width-percent:0;mso-height-percent:0;mso-width-relative:margin;mso-height-relative:page;v-text-anchor:top" o:gfxdata="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" fillcolor="white [3201]" strokeweight=".5pt">
                 <v:textbox>
                   <w:txbxContent>
                     <w:p>
@@ -978,19 +1392,7 @@
                         <w:rPr>
                           <w:b/>
                         </w:rPr>
-                        <w:t>Top frequent n-grams</w:t>
-                      </w:r>
-                      <w:r>
-                        <w:rPr>
-                          <w:b/>
-                        </w:rPr>
-                        <w:t xml:space="preserve"> </w:t>
-                      </w:r>
-                      <w:r>
-                        <w:rPr>
-                          <w:b/>
-                        </w:rPr>
-                        <w:t>per specific class</w:t>
+                        <w:t>Top frequent n-grams per specific class</w:t>
                       </w:r>
                     </w:p>
                   </w:txbxContent>
@@ -1025,7 +1427,7 @@
                     </pic:cNvPicPr>
                   </pic:nvPicPr>
                   <pic:blipFill>
-                    <a:blip r:embed="rId11">
+                    <a:blip r:embed="rId13">
                       <a:extLst>
                         <a:ext uri="{28A0092B-C50C-407E-A947-70E740481C1C}">
                           <a14:useLocalDpi xmlns:a14="http://schemas.microsoft.com/office/drawing/2010/main" val="0"/>
@@ -1089,23 +1491,7 @@
           <w:sz w:val="24"/>
           <w:szCs w:val="24"/>
         </w:rPr>
-        <w:t>3</w:t>
-      </w:r>
-      <w:r>
-        <w:rPr>
-          <w:b/>
-          <w:sz w:val="24"/>
-          <w:szCs w:val="24"/>
-        </w:rPr>
-        <w:t xml:space="preserve"> –</w:t>
-      </w:r>
-      <w:r>
-        <w:rPr>
-          <w:b/>
-          <w:sz w:val="24"/>
-          <w:szCs w:val="24"/>
-        </w:rPr>
-        <w:t xml:space="preserve"> Lengths of examples in words and in letters</w:t>
+        <w:t>3 – Lengths of examples in words and in letters</w:t>
       </w:r>
     </w:p>
     <w:p>
@@ -1210,7 +1596,7 @@
           </mc:Choice>
           <mc:Fallback>
             <w:pict>
-              <v:shape w14:anchorId="02009A2A" id="_x0000_s1029" type="#_x0000_t202" style="position:absolute;margin-left:0;margin-top:152.2pt;width:192pt;height:21pt;z-index:251664384;visibility:visible;mso-wrap-style:square;mso-width-percent:0;mso-height-percent:0;mso-wrap-distance-left:9pt;mso-wrap-distance-top:0;mso-wrap-distance-right:9pt;mso-wrap-distance-bottom:0;mso-position-horizontal:center;mso-position-horizontal-relative:margin;mso-position-vertical:absolute;mso-position-vertical-relative:text;mso-width-percent:0;mso-height-percent:0;mso-width-relative:margin;mso-height-relative:page;v-text-anchor:top" o:gfxdata="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" fillcolor="white [3201]" strokeweight=".5pt">
+              <v:shape w14:anchorId="02009A2A" id="_x0000_s1031" type="#_x0000_t202" style="position:absolute;margin-left:0;margin-top:152.2pt;width:192pt;height:21pt;z-index:251664384;visibility:visible;mso-wrap-style:square;mso-width-percent:0;mso-height-percent:0;mso-wrap-distance-left:9pt;mso-wrap-distance-top:0;mso-wrap-distance-right:9pt;mso-wrap-distance-bottom:0;mso-position-horizontal:center;mso-position-horizontal-relative:margin;mso-position-vertical:absolute;mso-position-vertical-relative:text;mso-width-percent:0;mso-height-percent:0;mso-width-relative:margin;mso-height-relative:page;v-text-anchor:top" o:gfxdata="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" fillcolor="white [3201]" strokeweight=".5pt">
                 <v:textbox>
                   <w:txbxContent>
                     <w:p>
@@ -1272,7 +1658,7 @@
                     </pic:cNvPicPr>
                   </pic:nvPicPr>
                   <pic:blipFill>
-                    <a:blip r:embed="rId12">
+                    <a:blip r:embed="rId14">
                       <a:extLst>
                         <a:ext uri="{28A0092B-C50C-407E-A947-70E740481C1C}">
                           <a14:useLocalDpi xmlns:a14="http://schemas.microsoft.com/office/drawing/2010/main" val="0"/>
@@ -1403,7 +1789,7 @@
           </mc:Choice>
           <mc:Fallback>
             <w:pict>
-              <v:shape w14:anchorId="7E93993A" id="_x0000_s1030" type="#_x0000_t202" style="position:absolute;margin-left:0;margin-top:162.75pt;width:192pt;height:21pt;z-index:251666432;visibility:visible;mso-wrap-style:square;mso-width-percent:0;mso-height-percent:0;mso-wrap-distance-left:9pt;mso-wrap-distance-top:0;mso-wrap-distance-right:9pt;mso-wrap-distance-bottom:0;mso-position-horizontal:center;mso-position-horizontal-relative:margin;mso-position-vertical:absolute;mso-position-vertical-relative:text;mso-width-percent:0;mso-height-percent:0;mso-width-relative:margin;mso-height-relative:page;v-text-anchor:top" o:gfxdata="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" fillcolor="white [3201]" strokeweight=".5pt">
+              <v:shape w14:anchorId="7E93993A" id="_x0000_s1032" type="#_x0000_t202" style="position:absolute;margin-left:0;margin-top:162.75pt;width:192pt;height:21pt;z-index:251666432;visibility:visible;mso-wrap-style:square;mso-width-percent:0;mso-height-percent:0;mso-wrap-distance-left:9pt;mso-wrap-distance-top:0;mso-wrap-distance-right:9pt;mso-wrap-distance-bottom:0;mso-position-horizontal:center;mso-position-horizontal-relative:margin;mso-position-vertical:absolute;mso-position-vertical-relative:text;mso-width-percent:0;mso-height-percent:0;mso-width-relative:margin;mso-height-relative:page;v-text-anchor:top" o:gfxdata="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" fillcolor="white [3201]" strokeweight=".5pt">
                 <v:textbox>
                   <w:txbxContent>
                     <w:p>
@@ -1453,7 +1839,7 @@
                     </pic:cNvPicPr>
                   </pic:nvPicPr>
                   <pic:blipFill>
-                    <a:blip r:embed="rId13">
+                    <a:blip r:embed="rId15">
                       <a:extLst>
                         <a:ext uri="{28A0092B-C50C-407E-A947-70E740481C1C}">
                           <a14:useLocalDpi xmlns:a14="http://schemas.microsoft.com/office/drawing/2010/main" val="0"/>
@@ -1576,7 +1962,7 @@
           </mc:Choice>
           <mc:Fallback>
             <w:pict>
-              <v:shape w14:anchorId="6CE47BBA" id="_x0000_s1031" type="#_x0000_t202" style="position:absolute;margin-left:0;margin-top:115.8pt;width:276.6pt;height:21pt;z-index:251668480;visibility:visible;mso-wrap-style:square;mso-width-percent:0;mso-height-percent:0;mso-wrap-distance-left:9pt;mso-wrap-distance-top:0;mso-wrap-distance-right:9pt;mso-wrap-distance-bottom:0;mso-position-horizontal:center;mso-position-horizontal-relative:margin;mso-position-vertical:absolute;mso-position-vertical-relative:text;mso-width-percent:0;mso-height-percent:0;mso-width-relative:margin;mso-height-relative:page;v-text-anchor:top" o:gfxdata="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" fillcolor="white [3201]" strokeweight=".5pt">
+              <v:shape w14:anchorId="6CE47BBA" id="_x0000_s1033" type="#_x0000_t202" style="position:absolute;margin-left:0;margin-top:115.8pt;width:276.6pt;height:21pt;z-index:251668480;visibility:visible;mso-wrap-style:square;mso-width-percent:0;mso-height-percent:0;mso-wrap-distance-left:9pt;mso-wrap-distance-top:0;mso-wrap-distance-right:9pt;mso-wrap-distance-bottom:0;mso-position-horizontal:center;mso-position-horizontal-relative:margin;mso-position-vertical:absolute;mso-position-vertical-relative:text;mso-width-percent:0;mso-height-percent:0;mso-width-relative:margin;mso-height-relative:page;v-text-anchor:top" o:gfxdata="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" fillcolor="white [3201]" strokeweight=".5pt">
                 <v:textbox>
                   <w:txbxContent>
                     <w:p>
@@ -1626,7 +2012,7 @@
                     </pic:cNvPicPr>
                   </pic:nvPicPr>
                   <pic:blipFill>
-                    <a:blip r:embed="rId14">
+                    <a:blip r:embed="rId16">
                       <a:extLst>
                         <a:ext uri="{28A0092B-C50C-407E-A947-70E740481C1C}">
                           <a14:useLocalDpi xmlns:a14="http://schemas.microsoft.com/office/drawing/2010/main" val="0"/>
@@ -1757,7 +2143,7 @@
           </mc:Choice>
           <mc:Fallback>
             <w:pict>
-              <v:shape w14:anchorId="3A5C0F8E" id="_x0000_s1032" type="#_x0000_t202" style="position:absolute;margin-left:82.05pt;margin-top:153.65pt;width:276.6pt;height:21pt;z-index:251670528;visibility:visible;mso-wrap-style:square;mso-width-percent:0;mso-height-percent:0;mso-wrap-distance-left:9pt;mso-wrap-distance-top:0;mso-wrap-distance-right:9pt;mso-wrap-distance-bottom:0;mso-position-horizontal:absolute;mso-position-horizontal-relative:margin;mso-position-vertical:absolute;mso-position-vertical-relative:text;mso-width-percent:0;mso-height-percent:0;mso-width-relative:margin;mso-height-relative:page;v-text-anchor:top" o:gfxdata="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" fillcolor="white [3201]" strokeweight=".5pt">
+              <v:shape w14:anchorId="3A5C0F8E" id="_x0000_s1034" type="#_x0000_t202" style="position:absolute;margin-left:82.05pt;margin-top:153.65pt;width:276.6pt;height:21pt;z-index:251670528;visibility:visible;mso-wrap-style:square;mso-width-percent:0;mso-height-percent:0;mso-wrap-distance-left:9pt;mso-wrap-distance-top:0;mso-wrap-distance-right:9pt;mso-wrap-distance-bottom:0;mso-position-horizontal:absolute;mso-position-horizontal-relative:margin;mso-position-vertical:absolute;mso-position-vertical-relative:text;mso-width-percent:0;mso-height-percent:0;mso-width-relative:margin;mso-height-relative:page;v-text-anchor:top" o:gfxdata="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" fillcolor="white [3201]" strokeweight=".5pt">
                 <v:textbox>
                   <w:txbxContent>
                     <w:p>
@@ -1807,7 +2193,7 @@
                     </pic:cNvPicPr>
                   </pic:nvPicPr>
                   <pic:blipFill>
-                    <a:blip r:embed="rId15">
+                    <a:blip r:embed="rId17">
                       <a:extLst>
                         <a:ext uri="{28A0092B-C50C-407E-A947-70E740481C1C}">
                           <a14:useLocalDpi xmlns:a14="http://schemas.microsoft.com/office/drawing/2010/main" val="0"/>
@@ -1993,15 +2379,6 @@
   </w:abstractNum>
   <w:num w:numId="1" w16cid:durableId="217790259">
     <w:abstractNumId w:val="0"/>
-    <w:lvlOverride w:ilvl="0"/>
-    <w:lvlOverride w:ilvl="1"/>
-    <w:lvlOverride w:ilvl="2"/>
-    <w:lvlOverride w:ilvl="3"/>
-    <w:lvlOverride w:ilvl="4"/>
-    <w:lvlOverride w:ilvl="5"/>
-    <w:lvlOverride w:ilvl="6"/>
-    <w:lvlOverride w:ilvl="7"/>
-    <w:lvlOverride w:ilvl="8"/>
   </w:num>
 </w:numbering>
 </file>
@@ -2550,8 +2927,10 @@
   </w:compat>
   <w:rsids>
     <w:rsidRoot w:val="00AC2BFD"/>
+    <w:rsid w:val="00047334"/>
     <w:rsid w:val="00903DFB"/>
     <w:rsid w:val="00AC2BFD"/>
+    <w:rsid w:val="00AF7B6C"/>
   </w:rsids>
   <m:mathPr>
     <m:mathFont m:val="Cambria Math"/>

</xml_diff>

<commit_message>
adding new plot: classification according to the sentiment
</commit_message>
<xml_diff>
--- a/EDA_report.docx
+++ b/EDA_report.docx
@@ -803,7 +803,7 @@
         <mc:AlternateContent>
           <mc:Choice Requires="wps">
             <w:drawing>
-              <wp:anchor distT="0" distB="0" distL="114300" distR="114300" simplePos="0" relativeHeight="251674624" behindDoc="0" locked="0" layoutInCell="1" allowOverlap="1" wp14:anchorId="4C637E53" wp14:editId="49B20C89">
+              <wp:anchor distT="0" distB="0" distL="114300" distR="114300" simplePos="0" relativeHeight="251674624" behindDoc="0" locked="0" layoutInCell="1" allowOverlap="1" wp14:anchorId="4C637E53" wp14:editId="43DA6980">
                 <wp:simplePos x="0" y="0"/>
                 <wp:positionH relativeFrom="margin">
                   <wp:posOffset>1798320</wp:posOffset>
@@ -968,14 +968,7 @@
           <w:sz w:val="24"/>
           <w:szCs w:val="24"/>
         </w:rPr>
-        <w:t>The</w:t>
-      </w:r>
-      <w:r>
-        <w:rPr>
-          <w:sz w:val="24"/>
-          <w:szCs w:val="24"/>
-        </w:rPr>
-        <w:t xml:space="preserve"> plot and the data above show the number of tweets for the top 10 scores</w:t>
+        <w:t>The plot and the data above show the number of tweets for the top 10 scores</w:t>
       </w:r>
     </w:p>
     <w:p>
@@ -988,67 +981,23 @@
     </w:p>
     <w:p>
       <w:pPr>
-        <w:rPr>
-          <w:sz w:val="24"/>
-          <w:szCs w:val="24"/>
-        </w:rPr>
-      </w:pPr>
-    </w:p>
-    <w:p>
-      <w:pPr>
-        <w:rPr>
-          <w:sz w:val="24"/>
-          <w:szCs w:val="24"/>
-        </w:rPr>
-      </w:pPr>
-    </w:p>
-    <w:p>
-      <w:pPr>
-        <w:rPr>
-          <w:sz w:val="24"/>
-          <w:szCs w:val="24"/>
-        </w:rPr>
-      </w:pPr>
-    </w:p>
-    <w:p>
-      <w:pPr>
-        <w:rPr>
-          <w:b/>
+        <w:jc w:val="center"/>
+        <w:rPr>
           <w:sz w:val="24"/>
           <w:szCs w:val="24"/>
         </w:rPr>
       </w:pPr>
       <w:r>
         <w:rPr>
-          <w:b/>
-          <w:sz w:val="24"/>
-          <w:szCs w:val="24"/>
-        </w:rPr>
-        <w:lastRenderedPageBreak/>
-        <w:t>2 – Top frequent n-grams generally and per class</w:t>
-      </w:r>
-    </w:p>
-    <w:p>
-      <w:pPr>
-        <w:jc w:val="center"/>
-        <w:rPr>
-          <w:b/>
-          <w:sz w:val="24"/>
-          <w:szCs w:val="24"/>
-        </w:rPr>
-      </w:pPr>
-      <w:r>
-        <w:rPr>
-          <w:b/>
           <w:noProof/>
           <w:sz w:val="24"/>
           <w:szCs w:val="24"/>
         </w:rPr>
         <w:drawing>
-          <wp:inline distT="0" distB="0" distL="0" distR="0" wp14:anchorId="2FDCF2C2" wp14:editId="237B849C">
-            <wp:extent cx="4692118" cy="3185160"/>
-            <wp:effectExtent l="0" t="0" r="0" b="0"/>
-            <wp:docPr id="917410037" name="Picture 9"/>
+          <wp:inline distT="0" distB="0" distL="0" distR="0" wp14:anchorId="42F9B7AE" wp14:editId="479AEB05">
+            <wp:extent cx="3139440" cy="685800"/>
+            <wp:effectExtent l="0" t="0" r="3810" b="0"/>
+            <wp:docPr id="547031034" name="Picture 1"/>
             <wp:cNvGraphicFramePr>
               <a:graphicFrameLocks xmlns:a="http://schemas.openxmlformats.org/drawingml/2006/main" noChangeAspect="1"/>
             </wp:cNvGraphicFramePr>
@@ -1056,7 +1005,7 @@
               <a:graphicData uri="http://schemas.openxmlformats.org/drawingml/2006/picture">
                 <pic:pic xmlns:pic="http://schemas.openxmlformats.org/drawingml/2006/picture">
                   <pic:nvPicPr>
-                    <pic:cNvPr id="0" name="Picture 10"/>
+                    <pic:cNvPr id="0" name="Picture 1"/>
                     <pic:cNvPicPr>
                       <a:picLocks noChangeAspect="1" noChangeArrowheads="1"/>
                     </pic:cNvPicPr>
@@ -1077,7 +1026,7 @@
                   <pic:spPr bwMode="auto">
                     <a:xfrm>
                       <a:off x="0" y="0"/>
-                      <a:ext cx="4703401" cy="3192819"/>
+                      <a:ext cx="3139440" cy="685800"/>
                     </a:xfrm>
                     <a:prstGeom prst="rect">
                       <a:avLst/>
@@ -1098,7 +1047,6 @@
       <w:pPr>
         <w:jc w:val="center"/>
         <w:rPr>
-          <w:b/>
           <w:sz w:val="24"/>
           <w:szCs w:val="24"/>
         </w:rPr>
@@ -1110,6 +1058,293 @@
           <w:sz w:val="24"/>
           <w:szCs w:val="24"/>
         </w:rPr>
+        <w:lastRenderedPageBreak/>
+        <mc:AlternateContent>
+          <mc:Choice Requires="wps">
+            <w:drawing>
+              <wp:anchor distT="0" distB="0" distL="114300" distR="114300" simplePos="0" relativeHeight="251676672" behindDoc="0" locked="0" layoutInCell="1" allowOverlap="1" wp14:anchorId="1BE6547A" wp14:editId="7BB31F97">
+                <wp:simplePos x="0" y="0"/>
+                <wp:positionH relativeFrom="margin">
+                  <wp:posOffset>1463040</wp:posOffset>
+                </wp:positionH>
+                <wp:positionV relativeFrom="paragraph">
+                  <wp:posOffset>3253740</wp:posOffset>
+                </wp:positionV>
+                <wp:extent cx="2735580" cy="251460"/>
+                <wp:effectExtent l="0" t="0" r="26670" b="15240"/>
+                <wp:wrapNone/>
+                <wp:docPr id="314507190" name="Text Box 11"/>
+                <wp:cNvGraphicFramePr/>
+                <a:graphic xmlns:a="http://schemas.openxmlformats.org/drawingml/2006/main">
+                  <a:graphicData uri="http://schemas.microsoft.com/office/word/2010/wordprocessingShape">
+                    <wps:wsp>
+                      <wps:cNvSpPr txBox="1"/>
+                      <wps:spPr>
+                        <a:xfrm>
+                          <a:off x="0" y="0"/>
+                          <a:ext cx="2735580" cy="251460"/>
+                        </a:xfrm>
+                        <a:prstGeom prst="rect">
+                          <a:avLst/>
+                        </a:prstGeom>
+                        <a:solidFill>
+                          <a:schemeClr val="lt1"/>
+                        </a:solidFill>
+                        <a:ln w="6350">
+                          <a:solidFill>
+                            <a:prstClr val="black"/>
+                          </a:solidFill>
+                        </a:ln>
+                      </wps:spPr>
+                      <wps:txbx>
+                        <w:txbxContent>
+                          <w:p>
+                            <w:pPr>
+                              <w:jc w:val="center"/>
+                              <w:rPr>
+                                <w:b/>
+                              </w:rPr>
+                            </w:pPr>
+                            <w:r>
+                              <w:rPr>
+                                <w:b/>
+                              </w:rPr>
+                              <w:t>Number of tweets per score</w:t>
+                            </w:r>
+                          </w:p>
+                        </w:txbxContent>
+                      </wps:txbx>
+                      <wps:bodyPr rot="0" spcFirstLastPara="0" vertOverflow="clip" horzOverflow="clip" vert="horz" wrap="square" lIns="91440" tIns="45720" rIns="91440" bIns="45720" numCol="1" spcCol="0" rtlCol="0" fromWordArt="0" anchor="t" anchorCtr="0" forceAA="0" compatLnSpc="1">
+                        <a:prstTxWarp prst="textNoShape">
+                          <a:avLst/>
+                        </a:prstTxWarp>
+                        <a:noAutofit/>
+                      </wps:bodyPr>
+                    </wps:wsp>
+                  </a:graphicData>
+                </a:graphic>
+                <wp14:sizeRelH relativeFrom="margin">
+                  <wp14:pctWidth>0</wp14:pctWidth>
+                </wp14:sizeRelH>
+                <wp14:sizeRelV relativeFrom="page">
+                  <wp14:pctHeight>0</wp14:pctHeight>
+                </wp14:sizeRelV>
+              </wp:anchor>
+            </w:drawing>
+          </mc:Choice>
+          <mc:Fallback>
+            <w:pict>
+              <v:shape w14:anchorId="1BE6547A" id="_x0000_s1029" type="#_x0000_t202" style="position:absolute;left:0;text-align:left;margin-left:115.2pt;margin-top:256.2pt;width:215.4pt;height:19.8pt;z-index:251676672;visibility:visible;mso-wrap-style:square;mso-width-percent:0;mso-height-percent:0;mso-wrap-distance-left:9pt;mso-wrap-distance-top:0;mso-wrap-distance-right:9pt;mso-wrap-distance-bottom:0;mso-position-horizontal:absolute;mso-position-horizontal-relative:margin;mso-position-vertical:absolute;mso-position-vertical-relative:text;mso-width-percent:0;mso-height-percent:0;mso-width-relative:margin;mso-height-relative:page;v-text-anchor:top" o:gfxdata="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" fillcolor="white [3201]" strokeweight=".5pt">
+                <v:textbox>
+                  <w:txbxContent>
+                    <w:p>
+                      <w:pPr>
+                        <w:jc w:val="center"/>
+                        <w:rPr>
+                          <w:b/>
+                        </w:rPr>
+                      </w:pPr>
+                      <w:r>
+                        <w:rPr>
+                          <w:b/>
+                        </w:rPr>
+                        <w:t>Number of tweets per score</w:t>
+                      </w:r>
+                    </w:p>
+                  </w:txbxContent>
+                </v:textbox>
+                <w10:wrap anchorx="margin"/>
+              </v:shape>
+            </w:pict>
+          </mc:Fallback>
+        </mc:AlternateContent>
+      </w:r>
+      <w:r>
+        <w:rPr>
+          <w:noProof/>
+          <w:sz w:val="24"/>
+          <w:szCs w:val="24"/>
+        </w:rPr>
+        <w:drawing>
+          <wp:inline distT="0" distB="0" distL="0" distR="0" wp14:anchorId="4FF41A83" wp14:editId="3EC24ABE">
+            <wp:extent cx="5943600" cy="3429000"/>
+            <wp:effectExtent l="0" t="0" r="0" b="0"/>
+            <wp:docPr id="1048556897" name="Picture 2"/>
+            <wp:cNvGraphicFramePr>
+              <a:graphicFrameLocks xmlns:a="http://schemas.openxmlformats.org/drawingml/2006/main" noChangeAspect="1"/>
+            </wp:cNvGraphicFramePr>
+            <a:graphic xmlns:a="http://schemas.openxmlformats.org/drawingml/2006/main">
+              <a:graphicData uri="http://schemas.openxmlformats.org/drawingml/2006/picture">
+                <pic:pic xmlns:pic="http://schemas.openxmlformats.org/drawingml/2006/picture">
+                  <pic:nvPicPr>
+                    <pic:cNvPr id="0" name="Picture 2"/>
+                    <pic:cNvPicPr>
+                      <a:picLocks noChangeAspect="1" noChangeArrowheads="1"/>
+                    </pic:cNvPicPr>
+                  </pic:nvPicPr>
+                  <pic:blipFill>
+                    <a:blip r:embed="rId12">
+                      <a:extLst>
+                        <a:ext uri="{28A0092B-C50C-407E-A947-70E740481C1C}">
+                          <a14:useLocalDpi xmlns:a14="http://schemas.microsoft.com/office/drawing/2010/main" val="0"/>
+                        </a:ext>
+                      </a:extLst>
+                    </a:blip>
+                    <a:srcRect/>
+                    <a:stretch>
+                      <a:fillRect/>
+                    </a:stretch>
+                  </pic:blipFill>
+                  <pic:spPr bwMode="auto">
+                    <a:xfrm>
+                      <a:off x="0" y="0"/>
+                      <a:ext cx="5943600" cy="3429000"/>
+                    </a:xfrm>
+                    <a:prstGeom prst="rect">
+                      <a:avLst/>
+                    </a:prstGeom>
+                    <a:noFill/>
+                    <a:ln>
+                      <a:noFill/>
+                    </a:ln>
+                  </pic:spPr>
+                </pic:pic>
+              </a:graphicData>
+            </a:graphic>
+          </wp:inline>
+        </w:drawing>
+      </w:r>
+    </w:p>
+    <w:p>
+      <w:pPr>
+        <w:rPr>
+          <w:sz w:val="24"/>
+          <w:szCs w:val="24"/>
+        </w:rPr>
+      </w:pPr>
+      <w:r>
+        <w:rPr>
+          <w:sz w:val="24"/>
+          <w:szCs w:val="24"/>
+        </w:rPr>
+        <w:t xml:space="preserve">The plot and the data above show the number of tweets </w:t>
+      </w:r>
+      <w:r>
+        <w:rPr>
+          <w:sz w:val="24"/>
+          <w:szCs w:val="24"/>
+        </w:rPr>
+        <w:t>as positive, negative and neutral.</w:t>
+      </w:r>
+    </w:p>
+    <w:p>
+      <w:pPr>
+        <w:rPr>
+          <w:sz w:val="24"/>
+          <w:szCs w:val="24"/>
+        </w:rPr>
+      </w:pPr>
+    </w:p>
+    <w:p>
+      <w:pPr>
+        <w:rPr>
+          <w:b/>
+          <w:sz w:val="24"/>
+          <w:szCs w:val="24"/>
+        </w:rPr>
+      </w:pPr>
+      <w:r>
+        <w:rPr>
+          <w:b/>
+          <w:sz w:val="24"/>
+          <w:szCs w:val="24"/>
+        </w:rPr>
+        <w:t>2 – Top frequent n-grams generally and per class</w:t>
+      </w:r>
+    </w:p>
+    <w:p>
+      <w:pPr>
+        <w:jc w:val="center"/>
+        <w:rPr>
+          <w:b/>
+          <w:sz w:val="24"/>
+          <w:szCs w:val="24"/>
+        </w:rPr>
+      </w:pPr>
+      <w:r>
+        <w:rPr>
+          <w:b/>
+          <w:noProof/>
+          <w:sz w:val="24"/>
+          <w:szCs w:val="24"/>
+        </w:rPr>
+        <w:drawing>
+          <wp:inline distT="0" distB="0" distL="0" distR="0" wp14:anchorId="2FDCF2C2" wp14:editId="1D8A9949">
+            <wp:extent cx="4191000" cy="2844985"/>
+            <wp:effectExtent l="0" t="0" r="0" b="0"/>
+            <wp:docPr id="917410037" name="Picture 9"/>
+            <wp:cNvGraphicFramePr>
+              <a:graphicFrameLocks xmlns:a="http://schemas.openxmlformats.org/drawingml/2006/main" noChangeAspect="1"/>
+            </wp:cNvGraphicFramePr>
+            <a:graphic xmlns:a="http://schemas.openxmlformats.org/drawingml/2006/main">
+              <a:graphicData uri="http://schemas.openxmlformats.org/drawingml/2006/picture">
+                <pic:pic xmlns:pic="http://schemas.openxmlformats.org/drawingml/2006/picture">
+                  <pic:nvPicPr>
+                    <pic:cNvPr id="0" name="Picture 10"/>
+                    <pic:cNvPicPr>
+                      <a:picLocks noChangeAspect="1" noChangeArrowheads="1"/>
+                    </pic:cNvPicPr>
+                  </pic:nvPicPr>
+                  <pic:blipFill>
+                    <a:blip r:embed="rId13">
+                      <a:extLst>
+                        <a:ext uri="{28A0092B-C50C-407E-A947-70E740481C1C}">
+                          <a14:useLocalDpi xmlns:a14="http://schemas.microsoft.com/office/drawing/2010/main" val="0"/>
+                        </a:ext>
+                      </a:extLst>
+                    </a:blip>
+                    <a:srcRect/>
+                    <a:stretch>
+                      <a:fillRect/>
+                    </a:stretch>
+                  </pic:blipFill>
+                  <pic:spPr bwMode="auto">
+                    <a:xfrm>
+                      <a:off x="0" y="0"/>
+                      <a:ext cx="4204091" cy="2853872"/>
+                    </a:xfrm>
+                    <a:prstGeom prst="rect">
+                      <a:avLst/>
+                    </a:prstGeom>
+                    <a:noFill/>
+                    <a:ln>
+                      <a:noFill/>
+                    </a:ln>
+                  </pic:spPr>
+                </pic:pic>
+              </a:graphicData>
+            </a:graphic>
+          </wp:inline>
+        </w:drawing>
+      </w:r>
+    </w:p>
+    <w:p>
+      <w:pPr>
+        <w:jc w:val="center"/>
+        <w:rPr>
+          <w:b/>
+          <w:sz w:val="24"/>
+          <w:szCs w:val="24"/>
+        </w:rPr>
+      </w:pPr>
+      <w:r>
+        <w:rPr>
+          <w:rFonts w:ascii="Times New Roman" w:hAnsi="Times New Roman" w:cs="Times New Roman"/>
+          <w:noProof/>
+          <w:sz w:val="24"/>
+          <w:szCs w:val="24"/>
+        </w:rPr>
+        <w:lastRenderedPageBreak/>
         <mc:AlternateContent>
           <mc:Choice Requires="wps">
             <w:drawing>
@@ -1196,7 +1431,7 @@
           </mc:Choice>
           <mc:Fallback>
             <w:pict>
-              <v:shape w14:anchorId="2EED0426" id="_x0000_s1029" type="#_x0000_t202" style="position:absolute;left:0;text-align:left;margin-left:2in;margin-top:278pt;width:165pt;height:19.2pt;z-index:251660288;visibility:visible;mso-wrap-style:square;mso-width-percent:0;mso-height-percent:0;mso-wrap-distance-left:9pt;mso-wrap-distance-top:0;mso-wrap-distance-right:9pt;mso-wrap-distance-bottom:0;mso-position-horizontal:absolute;mso-position-horizontal-relative:margin;mso-position-vertical:absolute;mso-position-vertical-relative:text;mso-width-percent:0;mso-height-percent:0;mso-width-relative:margin;mso-height-relative:page;v-text-anchor:top" o:gfxdata="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" fillcolor="white [3201]" strokeweight=".5pt">
+              <v:shape w14:anchorId="2EED0426" id="_x0000_s1030" type="#_x0000_t202" style="position:absolute;left:0;text-align:left;margin-left:2in;margin-top:278pt;width:165pt;height:19.2pt;z-index:251660288;visibility:visible;mso-wrap-style:square;mso-width-percent:0;mso-height-percent:0;mso-wrap-distance-left:9pt;mso-wrap-distance-top:0;mso-wrap-distance-right:9pt;mso-wrap-distance-bottom:0;mso-position-horizontal:absolute;mso-position-horizontal-relative:margin;mso-position-vertical:absolute;mso-position-vertical-relative:text;mso-width-percent:0;mso-height-percent:0;mso-width-relative:margin;mso-height-relative:page;v-text-anchor:top" o:gfxdata="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" fillcolor="white [3201]" strokeweight=".5pt">
                 <v:textbox>
                   <w:txbxContent>
                     <w:p>
@@ -1257,7 +1492,7 @@
                     </pic:cNvPicPr>
                   </pic:nvPicPr>
                   <pic:blipFill>
-                    <a:blip r:embed="rId12">
+                    <a:blip r:embed="rId14">
                       <a:extLst>
                         <a:ext uri="{28A0092B-C50C-407E-A947-70E740481C1C}">
                           <a14:useLocalDpi xmlns:a14="http://schemas.microsoft.com/office/drawing/2010/main" val="0"/>
@@ -1297,6 +1532,15 @@
           <w:szCs w:val="24"/>
         </w:rPr>
       </w:pPr>
+    </w:p>
+    <w:p>
+      <w:pPr>
+        <w:rPr>
+          <w:b/>
+          <w:sz w:val="24"/>
+          <w:szCs w:val="24"/>
+        </w:rPr>
+      </w:pPr>
       <w:r>
         <w:rPr>
           <w:rFonts w:ascii="Times New Roman" w:hAnsi="Times New Roman" w:cs="Times New Roman"/>
@@ -1304,7 +1548,6 @@
           <w:sz w:val="24"/>
           <w:szCs w:val="24"/>
         </w:rPr>
-        <w:lastRenderedPageBreak/>
         <mc:AlternateContent>
           <mc:Choice Requires="wps">
             <w:drawing>
@@ -1379,7 +1622,7 @@
           </mc:Choice>
           <mc:Fallback>
             <w:pict>
-              <v:shape w14:anchorId="039BF0D5" id="_x0000_s1030" type="#_x0000_t202" style="position:absolute;margin-left:133.2pt;margin-top:208.8pt;width:192pt;height:21pt;z-index:251662336;visibility:visible;mso-wrap-style:square;mso-width-percent:0;mso-height-percent:0;mso-wrap-distance-left:9pt;mso-wrap-distance-top:0;mso-wrap-distance-right:9pt;mso-wrap-distance-bottom:0;mso-position-horizontal:absolute;mso-position-horizontal-relative:margin;mso-position-vertical:absolute;mso-position-vertical-relative:text;mso-width-percent:0;mso-height-percent:0;mso-width-relative:margin;mso-height-relative:page;v-text-anchor:top" o:gfxdata="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" fillcolor="white [3201]" strokeweight=".5pt">
+              <v:shape w14:anchorId="039BF0D5" id="_x0000_s1031" type="#_x0000_t202" style="position:absolute;margin-left:133.2pt;margin-top:208.8pt;width:192pt;height:21pt;z-index:251662336;visibility:visible;mso-wrap-style:square;mso-width-percent:0;mso-height-percent:0;mso-wrap-distance-left:9pt;mso-wrap-distance-top:0;mso-wrap-distance-right:9pt;mso-wrap-distance-bottom:0;mso-position-horizontal:absolute;mso-position-horizontal-relative:margin;mso-position-vertical:absolute;mso-position-vertical-relative:text;mso-width-percent:0;mso-height-percent:0;mso-width-relative:margin;mso-height-relative:page;v-text-anchor:top" o:gfxdata="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" fillcolor="white [3201]" strokeweight=".5pt">
                 <v:textbox>
                   <w:txbxContent>
                     <w:p>
@@ -1427,7 +1670,7 @@
                     </pic:cNvPicPr>
                   </pic:nvPicPr>
                   <pic:blipFill>
-                    <a:blip r:embed="rId13">
+                    <a:blip r:embed="rId15">
                       <a:extLst>
                         <a:ext uri="{28A0092B-C50C-407E-A947-70E740481C1C}">
                           <a14:useLocalDpi xmlns:a14="http://schemas.microsoft.com/office/drawing/2010/main" val="0"/>
@@ -1509,6 +1752,7 @@
           <w:sz w:val="24"/>
           <w:szCs w:val="24"/>
         </w:rPr>
+        <w:lastRenderedPageBreak/>
         <mc:AlternateContent>
           <mc:Choice Requires="wps">
             <w:drawing>
@@ -1596,7 +1840,7 @@
           </mc:Choice>
           <mc:Fallback>
             <w:pict>
-              <v:shape w14:anchorId="02009A2A" id="_x0000_s1031" type="#_x0000_t202" style="position:absolute;margin-left:0;margin-top:152.2pt;width:192pt;height:21pt;z-index:251664384;visibility:visible;mso-wrap-style:square;mso-width-percent:0;mso-height-percent:0;mso-wrap-distance-left:9pt;mso-wrap-distance-top:0;mso-wrap-distance-right:9pt;mso-wrap-distance-bottom:0;mso-position-horizontal:center;mso-position-horizontal-relative:margin;mso-position-vertical:absolute;mso-position-vertical-relative:text;mso-width-percent:0;mso-height-percent:0;mso-width-relative:margin;mso-height-relative:page;v-text-anchor:top" o:gfxdata="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" fillcolor="white [3201]" strokeweight=".5pt">
+              <v:shape w14:anchorId="02009A2A" id="_x0000_s1032" type="#_x0000_t202" style="position:absolute;margin-left:0;margin-top:152.2pt;width:192pt;height:21pt;z-index:251664384;visibility:visible;mso-wrap-style:square;mso-width-percent:0;mso-height-percent:0;mso-wrap-distance-left:9pt;mso-wrap-distance-top:0;mso-wrap-distance-right:9pt;mso-wrap-distance-bottom:0;mso-position-horizontal:center;mso-position-horizontal-relative:margin;mso-position-vertical:absolute;mso-position-vertical-relative:text;mso-width-percent:0;mso-height-percent:0;mso-width-relative:margin;mso-height-relative:page;v-text-anchor:top" o:gfxdata="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" fillcolor="white [3201]" strokeweight=".5pt">
                 <v:textbox>
                   <w:txbxContent>
                     <w:p>
@@ -1658,7 +1902,7 @@
                     </pic:cNvPicPr>
                   </pic:nvPicPr>
                   <pic:blipFill>
-                    <a:blip r:embed="rId14">
+                    <a:blip r:embed="rId16">
                       <a:extLst>
                         <a:ext uri="{28A0092B-C50C-407E-A947-70E740481C1C}">
                           <a14:useLocalDpi xmlns:a14="http://schemas.microsoft.com/office/drawing/2010/main" val="0"/>
@@ -1789,7 +2033,7 @@
           </mc:Choice>
           <mc:Fallback>
             <w:pict>
-              <v:shape w14:anchorId="7E93993A" id="_x0000_s1032" type="#_x0000_t202" style="position:absolute;margin-left:0;margin-top:162.75pt;width:192pt;height:21pt;z-index:251666432;visibility:visible;mso-wrap-style:square;mso-width-percent:0;mso-height-percent:0;mso-wrap-distance-left:9pt;mso-wrap-distance-top:0;mso-wrap-distance-right:9pt;mso-wrap-distance-bottom:0;mso-position-horizontal:center;mso-position-horizontal-relative:margin;mso-position-vertical:absolute;mso-position-vertical-relative:text;mso-width-percent:0;mso-height-percent:0;mso-width-relative:margin;mso-height-relative:page;v-text-anchor:top" o:gfxdata="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" fillcolor="white [3201]" strokeweight=".5pt">
+              <v:shape w14:anchorId="7E93993A" id="_x0000_s1033" type="#_x0000_t202" style="position:absolute;margin-left:0;margin-top:162.75pt;width:192pt;height:21pt;z-index:251666432;visibility:visible;mso-wrap-style:square;mso-width-percent:0;mso-height-percent:0;mso-wrap-distance-left:9pt;mso-wrap-distance-top:0;mso-wrap-distance-right:9pt;mso-wrap-distance-bottom:0;mso-position-horizontal:center;mso-position-horizontal-relative:margin;mso-position-vertical:absolute;mso-position-vertical-relative:text;mso-width-percent:0;mso-height-percent:0;mso-width-relative:margin;mso-height-relative:page;v-text-anchor:top" o:gfxdata="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" fillcolor="white [3201]" strokeweight=".5pt">
                 <v:textbox>
                   <w:txbxContent>
                     <w:p>
@@ -1839,7 +2083,7 @@
                     </pic:cNvPicPr>
                   </pic:nvPicPr>
                   <pic:blipFill>
-                    <a:blip r:embed="rId15">
+                    <a:blip r:embed="rId17">
                       <a:extLst>
                         <a:ext uri="{28A0092B-C50C-407E-A947-70E740481C1C}">
                           <a14:useLocalDpi xmlns:a14="http://schemas.microsoft.com/office/drawing/2010/main" val="0"/>
@@ -1879,6 +2123,15 @@
           <w:szCs w:val="24"/>
         </w:rPr>
       </w:pPr>
+    </w:p>
+    <w:p>
+      <w:pPr>
+        <w:rPr>
+          <w:b/>
+          <w:sz w:val="24"/>
+          <w:szCs w:val="24"/>
+        </w:rPr>
+      </w:pPr>
       <w:r>
         <w:rPr>
           <w:rFonts w:ascii="Times New Roman" w:hAnsi="Times New Roman" w:cs="Times New Roman"/>
@@ -1886,7 +2139,6 @@
           <w:sz w:val="24"/>
           <w:szCs w:val="24"/>
         </w:rPr>
-        <w:lastRenderedPageBreak/>
         <mc:AlternateContent>
           <mc:Choice Requires="wps">
             <w:drawing>
@@ -1962,7 +2214,7 @@
           </mc:Choice>
           <mc:Fallback>
             <w:pict>
-              <v:shape w14:anchorId="6CE47BBA" id="_x0000_s1033" type="#_x0000_t202" style="position:absolute;margin-left:0;margin-top:115.8pt;width:276.6pt;height:21pt;z-index:251668480;visibility:visible;mso-wrap-style:square;mso-width-percent:0;mso-height-percent:0;mso-wrap-distance-left:9pt;mso-wrap-distance-top:0;mso-wrap-distance-right:9pt;mso-wrap-distance-bottom:0;mso-position-horizontal:center;mso-position-horizontal-relative:margin;mso-position-vertical:absolute;mso-position-vertical-relative:text;mso-width-percent:0;mso-height-percent:0;mso-width-relative:margin;mso-height-relative:page;v-text-anchor:top" o:gfxdata="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" fillcolor="white [3201]" strokeweight=".5pt">
+              <v:shape w14:anchorId="6CE47BBA" id="_x0000_s1034" type="#_x0000_t202" style="position:absolute;margin-left:0;margin-top:115.8pt;width:276.6pt;height:21pt;z-index:251668480;visibility:visible;mso-wrap-style:square;mso-width-percent:0;mso-height-percent:0;mso-wrap-distance-left:9pt;mso-wrap-distance-top:0;mso-wrap-distance-right:9pt;mso-wrap-distance-bottom:0;mso-position-horizontal:center;mso-position-horizontal-relative:margin;mso-position-vertical:absolute;mso-position-vertical-relative:text;mso-width-percent:0;mso-height-percent:0;mso-width-relative:margin;mso-height-relative:page;v-text-anchor:top" o:gfxdata="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" fillcolor="white [3201]" strokeweight=".5pt">
                 <v:textbox>
                   <w:txbxContent>
                     <w:p>
@@ -2012,7 +2264,7 @@
                     </pic:cNvPicPr>
                   </pic:nvPicPr>
                   <pic:blipFill>
-                    <a:blip r:embed="rId16">
+                    <a:blip r:embed="rId18">
                       <a:extLst>
                         <a:ext uri="{28A0092B-C50C-407E-A947-70E740481C1C}">
                           <a14:useLocalDpi xmlns:a14="http://schemas.microsoft.com/office/drawing/2010/main" val="0"/>
@@ -2055,6 +2307,7 @@
     </w:p>
     <w:p>
       <w:pPr>
+        <w:jc w:val="center"/>
         <w:rPr>
           <w:b/>
           <w:sz w:val="24"/>
@@ -2071,13 +2324,13 @@
         <mc:AlternateContent>
           <mc:Choice Requires="wps">
             <w:drawing>
-              <wp:anchor distT="0" distB="0" distL="114300" distR="114300" simplePos="0" relativeHeight="251670528" behindDoc="0" locked="0" layoutInCell="1" allowOverlap="1" wp14:anchorId="3A5C0F8E" wp14:editId="1DFE9656">
+              <wp:anchor distT="0" distB="0" distL="114300" distR="114300" simplePos="0" relativeHeight="251670528" behindDoc="0" locked="0" layoutInCell="1" allowOverlap="1" wp14:anchorId="3A5C0F8E" wp14:editId="28802832">
                 <wp:simplePos x="0" y="0"/>
                 <wp:positionH relativeFrom="margin">
-                  <wp:posOffset>1042035</wp:posOffset>
+                  <wp:posOffset>1209675</wp:posOffset>
                 </wp:positionH>
                 <wp:positionV relativeFrom="paragraph">
-                  <wp:posOffset>1951355</wp:posOffset>
+                  <wp:posOffset>1600835</wp:posOffset>
                 </wp:positionV>
                 <wp:extent cx="3512820" cy="266700"/>
                 <wp:effectExtent l="0" t="0" r="11430" b="19050"/>
@@ -2143,7 +2396,7 @@
           </mc:Choice>
           <mc:Fallback>
             <w:pict>
-              <v:shape w14:anchorId="3A5C0F8E" id="_x0000_s1034" type="#_x0000_t202" style="position:absolute;margin-left:82.05pt;margin-top:153.65pt;width:276.6pt;height:21pt;z-index:251670528;visibility:visible;mso-wrap-style:square;mso-width-percent:0;mso-height-percent:0;mso-wrap-distance-left:9pt;mso-wrap-distance-top:0;mso-wrap-distance-right:9pt;mso-wrap-distance-bottom:0;mso-position-horizontal:absolute;mso-position-horizontal-relative:margin;mso-position-vertical:absolute;mso-position-vertical-relative:text;mso-width-percent:0;mso-height-percent:0;mso-width-relative:margin;mso-height-relative:page;v-text-anchor:top" o:gfxdata="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" fillcolor="white [3201]" strokeweight=".5pt">
+              <v:shape w14:anchorId="3A5C0F8E" id="_x0000_s1035" type="#_x0000_t202" style="position:absolute;left:0;text-align:left;margin-left:95.25pt;margin-top:126.05pt;width:276.6pt;height:21pt;z-index:251670528;visibility:visible;mso-wrap-style:square;mso-width-percent:0;mso-height-percent:0;mso-wrap-distance-left:9pt;mso-wrap-distance-top:0;mso-wrap-distance-right:9pt;mso-wrap-distance-bottom:0;mso-position-horizontal:absolute;mso-position-horizontal-relative:margin;mso-position-vertical:absolute;mso-position-vertical-relative:text;mso-width-percent:0;mso-height-percent:0;mso-width-relative:margin;mso-height-relative:page;v-text-anchor:top" o:gfxdata="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" fillcolor="white [3201]" strokeweight=".5pt">
                 <v:textbox>
                   <w:txbxContent>
                     <w:p>
@@ -2176,9 +2429,9 @@
           <w:szCs w:val="24"/>
         </w:rPr>
         <w:drawing>
-          <wp:inline distT="0" distB="0" distL="0" distR="0" wp14:anchorId="143654FA" wp14:editId="4CADC3ED">
-            <wp:extent cx="5935980" cy="1927860"/>
-            <wp:effectExtent l="0" t="0" r="7620" b="0"/>
+          <wp:inline distT="0" distB="0" distL="0" distR="0" wp14:anchorId="143654FA" wp14:editId="1B635994">
+            <wp:extent cx="4404360" cy="1430427"/>
+            <wp:effectExtent l="0" t="0" r="0" b="0"/>
             <wp:docPr id="1321185778" name="Picture 16"/>
             <wp:cNvGraphicFramePr>
               <a:graphicFrameLocks xmlns:a="http://schemas.openxmlformats.org/drawingml/2006/main" noChangeAspect="1"/>
@@ -2193,7 +2446,7 @@
                     </pic:cNvPicPr>
                   </pic:nvPicPr>
                   <pic:blipFill>
-                    <a:blip r:embed="rId17">
+                    <a:blip r:embed="rId19">
                       <a:extLst>
                         <a:ext uri="{28A0092B-C50C-407E-A947-70E740481C1C}">
                           <a14:useLocalDpi xmlns:a14="http://schemas.microsoft.com/office/drawing/2010/main" val="0"/>
@@ -2208,7 +2461,7 @@
                   <pic:spPr bwMode="auto">
                     <a:xfrm>
                       <a:off x="0" y="0"/>
-                      <a:ext cx="5935980" cy="1927860"/>
+                      <a:ext cx="4444374" cy="1443423"/>
                     </a:xfrm>
                     <a:prstGeom prst="rect">
                       <a:avLst/>
@@ -2928,6 +3181,7 @@
   <w:rsids>
     <w:rsidRoot w:val="00AC2BFD"/>
     <w:rsid w:val="00047334"/>
+    <w:rsid w:val="00800F29"/>
     <w:rsid w:val="00903DFB"/>
     <w:rsid w:val="00AC2BFD"/>
     <w:rsid w:val="00AF7B6C"/>

</xml_diff>